<commit_message>
Pre-finalized script. Assignments, working-time frame missing.
</commit_message>
<xml_diff>
--- a/aufgabe_4/AD_A4_Skizze.docx
+++ b/aufgabe_4/AD_A4_Skizze.docx
@@ -1,6 +1,6 @@
 
 <file path=word/document.xml><?xml version="1.0" encoding="utf-8"?>
-<w:document xmlns:wpc="http://schemas.microsoft.com/office/word/2010/wordprocessingCanvas" xmlns:mc="http://schemas.openxmlformats.org/markup-compatibility/2006" xmlns:o="urn:schemas-microsoft-com:office:office" xmlns:r="http://schemas.openxmlformats.org/officeDocument/2006/relationships" xmlns:m="http://schemas.openxmlformats.org/officeDocument/2006/math" xmlns:v="urn:schemas-microsoft-com:vml" xmlns:wp14="http://schemas.microsoft.com/office/word/2010/wordprocessingDrawing" xmlns:wp="http://schemas.openxmlformats.org/drawingml/2006/wordprocessingDrawing" xmlns:w10="urn:schemas-microsoft-com:office:word" xmlns:w="http://schemas.openxmlformats.org/wordprocessingml/2006/main" xmlns:w14="http://schemas.microsoft.com/office/word/2010/wordml" xmlns:wpg="http://schemas.microsoft.com/office/word/2010/wordprocessingGroup" xmlns:wpi="http://schemas.microsoft.com/office/word/2010/wordprocessingInk" xmlns:wne="http://schemas.microsoft.com/office/word/2006/wordml" xmlns:wps="http://schemas.microsoft.com/office/word/2010/wordprocessingShape" mc:Ignorable="w14 wp14">
+<w:document xmlns:ve="http://schemas.openxmlformats.org/markup-compatibility/2006" xmlns:o="urn:schemas-microsoft-com:office:office" xmlns:r="http://schemas.openxmlformats.org/officeDocument/2006/relationships" xmlns:m="http://schemas.openxmlformats.org/officeDocument/2006/math" xmlns:v="urn:schemas-microsoft-com:vml" xmlns:wp="http://schemas.openxmlformats.org/drawingml/2006/wordprocessingDrawing" xmlns:w10="urn:schemas-microsoft-com:office:word" xmlns:w="http://schemas.openxmlformats.org/wordprocessingml/2006/main" xmlns:wne="http://schemas.microsoft.com/office/word/2006/wordml">
   <w:body>
     <w:p>
       <w:pPr>
@@ -40,22 +40,9 @@
           <w:numId w:val="2"/>
         </w:numPr>
       </w:pPr>
-      <w:proofErr w:type="spellStart"/>
-      <w:r>
-        <w:t>quicksortRekursiv</w:t>
-      </w:r>
-      <w:proofErr w:type="spellEnd"/>
-      <w:r>
-        <w:t>,</w:t>
-      </w:r>
-      <w:r>
-        <w:t xml:space="preserve"> </w:t>
-      </w:r>
-      <w:proofErr w:type="spellStart"/>
-      <w:r>
-        <w:t>quicksortRandom</w:t>
-      </w:r>
-      <w:proofErr w:type="spellEnd"/>
+      <w:r>
+        <w:t>ADT,…</w:t>
+      </w:r>
     </w:p>
     <w:p>
       <w:pPr>
@@ -66,7 +53,7 @@
         </w:numPr>
       </w:pPr>
       <w:r>
-        <w:t>Leistungserfassung (Messung)</w:t>
+        <w:t>x</w:t>
       </w:r>
     </w:p>
     <w:p>
@@ -84,7 +71,18 @@
         <w:t>:</w:t>
       </w:r>
       <w:r>
-        <w:t xml:space="preserve"> - </w:t>
+        <w:t xml:space="preserve"> </w:t>
+      </w:r>
+      <w:hyperlink r:id="rId5" w:history="1">
+        <w:r>
+          <w:rPr>
+            <w:rStyle w:val="Hyperlink"/>
+          </w:rPr>
+          <w:t>https://pub.informatik.haw-hamburg.de/home/pub/prof/padberg_julia/Home_GKA_WiSe14/Folien/vl06.pdf</w:t>
+        </w:r>
+      </w:hyperlink>
+      <w:r>
+        <w:t xml:space="preserve"> (Bilder)</w:t>
       </w:r>
     </w:p>
     <w:p>
@@ -117,33 +115,7 @@
         <w:t xml:space="preserve">: </w:t>
       </w:r>
       <w:r>
-        <w:t>26.11.2014 09:00 – 10:30</w:t>
-      </w:r>
-      <w:r>
-        <w:br/>
-      </w:r>
-      <w:r>
-        <w:tab/>
-      </w:r>
-      <w:r>
-        <w:tab/>
-      </w:r>
-      <w:r>
-        <w:tab/>
-        <w:t>03.12.2014 08:30 – 11:20</w:t>
-      </w:r>
-      <w:r>
-        <w:br/>
-      </w:r>
-      <w:r>
-        <w:tab/>
-      </w:r>
-      <w:r>
-        <w:tab/>
-      </w:r>
-      <w:r>
-        <w:tab/>
-        <w:t>06.12.2014 18:00 – 18:45</w:t>
+        <w:t>17.12.2014 – schalala</w:t>
       </w:r>
     </w:p>
     <w:p>
@@ -158,29 +130,8 @@
         <w:t>Aktueller Stand</w:t>
       </w:r>
       <w:r>
-        <w:t xml:space="preserve">: Skizze ist fertiggestellt und Verständnis ist vorhanden. </w:t>
-      </w:r>
-      <w:proofErr w:type="spellStart"/>
-      <w:r>
-        <w:rPr>
-          <w:rFonts w:asciiTheme="minorHAnsi" w:eastAsiaTheme="majorEastAsia" w:hAnsiTheme="minorHAnsi" w:cstheme="minorBidi"/>
-          <w:color w:val="auto"/>
-          <w:sz w:val="20"/>
-          <w:szCs w:val="20"/>
-          <w:bdr w:val="none" w:sz="0" w:space="0" w:color="auto"/>
-          <w:lang w:eastAsia="en-US"/>
-        </w:rPr>
-        <w:t>quicksortRekursiv</w:t>
-      </w:r>
-      <w:proofErr w:type="spellEnd"/>
-      <w:r>
-        <w:t xml:space="preserve"> ist fertig implementiert.</w:t>
-      </w:r>
-    </w:p>
-    <w:p>
-      <w:pPr>
-        <w:pStyle w:val="Text"/>
-      </w:pPr>
+        <w:t>: Skizze ist fertiggestellt und Verständnis ist vorhanden.</w:t>
+      </w:r>
     </w:p>
     <w:p>
       <w:pPr>
@@ -200,7 +151,19 @@
     </w:p>
     <w:p>
       <w:r>
-        <w:t>Bei einem AVL-Baum handelt es sich um einen Baum, der immer balanciert ist. Somit muss bei jedem Einfügen eines Elementes die Balancierung neu abgeschätzt werden und gegebenenfalls muss dieser Rotiert werden um wieder balanciert zu sein. Dazu gibt es zwei Basisrotationen: Links- und Rechtsrotation, wobei beide noch jeweils eine Verschärfung für einen Spezialfall haben.</w:t>
+        <w:t xml:space="preserve">Bei einem AVL-Baum handelt es sich um einen </w:t>
+      </w:r>
+      <w:r>
+        <w:t>balancierten Binärbaum</w:t>
+      </w:r>
+      <w:r>
+        <w:t xml:space="preserve">. Somit muss bei jedem Einfügen eines Elementes die Balancierung neu abgeschätzt werden und gegebenenfalls </w:t>
+      </w:r>
+      <w:r>
+        <w:t>durch Rotation des Baumes wiederhergestellt werden</w:t>
+      </w:r>
+      <w:r>
+        <w:t>. Dazu gibt es zwei Basisrotationen: Links- und Rechtsrotation, wobei beide noch jeweils eine Verschärfung für einen Spezialfall haben.</w:t>
       </w:r>
     </w:p>
     <w:p>
@@ -213,16 +176,46 @@
     </w:p>
     <w:p>
       <w:r>
-        <w:t>Beim Einfügen in den Baum wird wie folgt vorgegangen: Von der Quelle des Baumes ausgehend, wird dieser Rekursiv durchgegangen und zwar wie folgt:</w:t>
-      </w:r>
-      <w:r>
-        <w:t xml:space="preserve"> Ist der aktuelle Knoten leer, wird der Wert hier eingesetzt.</w:t>
+        <w:t xml:space="preserve">Von der Quelle des Baumes ausgehend, wird </w:t>
+      </w:r>
+      <w:r>
+        <w:t>wie folgt vorgegangen</w:t>
+      </w:r>
+      <w:r>
+        <w:t>:</w:t>
+      </w:r>
+      <w:r>
+        <w:br/>
+      </w:r>
+      <w:r>
+        <w:t>Ist der aktuelle Knoten leer, wird der Wert hier eingesetzt.</w:t>
       </w:r>
       <w:r>
         <w:t xml:space="preserve"> Ist der Wert des einzufügenden Elementes kleiner oder gleich dem Wert des aktuellen Knotens</w:t>
       </w:r>
       <w:r>
-        <w:t>, wird mit dem Knoten auf der linken Seite weitergemacht, sonst mit dem Rechten. Dies geht so lange, bis ein freier Platz für das neue Element gefunden wurde.</w:t>
+        <w:t xml:space="preserve">, wird mit dem Knoten auf der linken Seite </w:t>
+      </w:r>
+      <w:r>
+        <w:t>fortgefahren</w:t>
+      </w:r>
+      <w:r>
+        <w:t>, sonst mit dem Rechten. Dies</w:t>
+      </w:r>
+      <w:r>
+        <w:t>es Vorgehen wird wiederholt</w:t>
+      </w:r>
+      <w:r>
+        <w:t>, bis ein freier Platz für das neue Element gefunden wurde.</w:t>
+      </w:r>
+      <w:r>
+        <w:t xml:space="preserve"> Anschließend wird </w:t>
+      </w:r>
+      <w:r>
+        <w:t>auf dem „Rückweg“ zur Quelle</w:t>
+      </w:r>
+      <w:r>
+        <w:t xml:space="preserve"> bei jedem Knoten geprüft, ob der Teilbaum noch balanciert ist. Ist dies nicht der Fall, wird der Teilbaum rebalanciert.</w:t>
       </w:r>
     </w:p>
     <w:p>
@@ -230,12 +223,93 @@
         <w:pStyle w:val="berschrift2"/>
       </w:pPr>
       <w:r>
+        <w:t>(Re-)</w:t>
+      </w:r>
+      <w:r>
+        <w:t>Balancierung</w:t>
+      </w:r>
+    </w:p>
+    <w:p>
+      <w:r>
+        <w:t xml:space="preserve">Zur Ermittlung der Balance werden die Höhen der Teilbäume links und rechts ermittelt und voneinander subtrahiert (HöheLinks – HöheRechts). Ist der Teilbaum balanciert, ist das Ergebnis -1, 0 oder 1. </w:t>
+      </w:r>
+      <w:r>
+        <w:t>I</w:t>
+      </w:r>
+      <w:r>
+        <w:t>st das Ergebnis -2 oder 2</w:t>
+      </w:r>
+      <w:r>
+        <w:t>, herrscht ein Ungleichgewicht und es wird geprüft, welche Art von Ungleichgewicht vorliegt.</w:t>
+      </w:r>
+    </w:p>
+    <w:p>
+      <w:pPr>
+        <w:pStyle w:val="berschrift2"/>
+      </w:pPr>
+      <w:r>
+        <w:lastRenderedPageBreak/>
         <w:t>Linksrotation</w:t>
       </w:r>
-    </w:p>
-    <w:p>
-      <w:r>
-        <w:t xml:space="preserve">Um eine Linksrotation durchzuführen muss gegeben sein, dass </w:t>
+      <w:r>
+        <w:rPr>
+          <w:noProof/>
+        </w:rPr>
+        <w:drawing>
+          <wp:inline distT="0" distB="0" distL="0" distR="0">
+            <wp:extent cx="5760051" cy="2121619"/>
+            <wp:effectExtent l="19050" t="0" r="0" b="0"/>
+            <wp:docPr id="6" name="Bild 4"/>
+            <wp:cNvGraphicFramePr>
+              <a:graphicFrameLocks xmlns:a="http://schemas.openxmlformats.org/drawingml/2006/main" noChangeAspect="1"/>
+            </wp:cNvGraphicFramePr>
+            <a:graphic xmlns:a="http://schemas.openxmlformats.org/drawingml/2006/main">
+              <a:graphicData uri="http://schemas.openxmlformats.org/drawingml/2006/picture">
+                <pic:pic xmlns:pic="http://schemas.openxmlformats.org/drawingml/2006/picture">
+                  <pic:nvPicPr>
+                    <pic:cNvPr id="0" name="Picture 4"/>
+                    <pic:cNvPicPr>
+                      <a:picLocks noChangeAspect="1" noChangeArrowheads="1"/>
+                    </pic:cNvPicPr>
+                  </pic:nvPicPr>
+                  <pic:blipFill>
+                    <a:blip r:embed="rId6" cstate="print"/>
+                    <a:stretch>
+                      <a:fillRect/>
+                    </a:stretch>
+                  </pic:blipFill>
+                  <pic:spPr bwMode="auto">
+                    <a:xfrm>
+                      <a:off x="0" y="0"/>
+                      <a:ext cx="5760051" cy="2121619"/>
+                    </a:xfrm>
+                    <a:prstGeom prst="rect">
+                      <a:avLst/>
+                    </a:prstGeom>
+                    <a:noFill/>
+                    <a:ln w="9525">
+                      <a:noFill/>
+                      <a:miter lim="800000"/>
+                      <a:headEnd/>
+                      <a:tailEnd/>
+                    </a:ln>
+                  </pic:spPr>
+                </pic:pic>
+              </a:graphicData>
+            </a:graphic>
+          </wp:inline>
+        </w:drawing>
+      </w:r>
+    </w:p>
+    <w:p>
+      <w:r>
+        <w:br/>
+        <w:t>Die Balance im Knoten A beträgt -2, die Balance von B beträgt -1.</w:t>
+      </w:r>
+    </w:p>
+    <w:p>
+      <w:r>
+        <w:t>Für die Linksrotation wird der linke Teilbaum von B (L2) an die Stelle von B gehängt und A an die Stelle von L2.</w:t>
       </w:r>
     </w:p>
     <w:p>
@@ -246,7 +320,97 @@
         <w:t>Rechtsrotation</w:t>
       </w:r>
     </w:p>
-    <w:p/>
+    <w:p>
+      <w:r>
+        <w:rPr>
+          <w:noProof/>
+        </w:rPr>
+        <w:drawing>
+          <wp:inline distT="0" distB="0" distL="0" distR="0">
+            <wp:extent cx="5692907" cy="1822852"/>
+            <wp:effectExtent l="19050" t="0" r="3043" b="0"/>
+            <wp:docPr id="5" name="Bild 3"/>
+            <wp:cNvGraphicFramePr>
+              <a:graphicFrameLocks xmlns:a="http://schemas.openxmlformats.org/drawingml/2006/main" noChangeAspect="1"/>
+            </wp:cNvGraphicFramePr>
+            <a:graphic xmlns:a="http://schemas.openxmlformats.org/drawingml/2006/main">
+              <a:graphicData uri="http://schemas.openxmlformats.org/drawingml/2006/picture">
+                <pic:pic xmlns:pic="http://schemas.openxmlformats.org/drawingml/2006/picture">
+                  <pic:nvPicPr>
+                    <pic:cNvPr id="0" name="Picture 3"/>
+                    <pic:cNvPicPr>
+                      <a:picLocks noChangeAspect="1" noChangeArrowheads="1"/>
+                    </pic:cNvPicPr>
+                  </pic:nvPicPr>
+                  <pic:blipFill>
+                    <a:blip r:embed="rId7" cstate="print"/>
+                    <a:stretch>
+                      <a:fillRect/>
+                    </a:stretch>
+                  </pic:blipFill>
+                  <pic:spPr bwMode="auto">
+                    <a:xfrm>
+                      <a:off x="0" y="0"/>
+                      <a:ext cx="5692907" cy="1822852"/>
+                    </a:xfrm>
+                    <a:prstGeom prst="rect">
+                      <a:avLst/>
+                    </a:prstGeom>
+                    <a:noFill/>
+                    <a:ln w="9525">
+                      <a:noFill/>
+                      <a:miter lim="800000"/>
+                      <a:headEnd/>
+                      <a:tailEnd/>
+                    </a:ln>
+                  </pic:spPr>
+                </pic:pic>
+              </a:graphicData>
+            </a:graphic>
+          </wp:inline>
+        </w:drawing>
+      </w:r>
+    </w:p>
+    <w:p>
+      <w:r>
+        <w:br/>
+        <w:t>Die Balance im Knoten A beträgt 2, die Balance von B beträgt 1.</w:t>
+      </w:r>
+    </w:p>
+    <w:p>
+      <w:r>
+        <w:t xml:space="preserve">Für die </w:t>
+      </w:r>
+      <w:r>
+        <w:t>Recht</w:t>
+      </w:r>
+      <w:r>
+        <w:t xml:space="preserve">srotation wird der </w:t>
+      </w:r>
+      <w:r>
+        <w:t>rechte</w:t>
+      </w:r>
+      <w:r>
+        <w:t xml:space="preserve"> Teilbaum von B (</w:t>
+      </w:r>
+      <w:r>
+        <w:t>R</w:t>
+      </w:r>
+      <w:r>
+        <w:t xml:space="preserve">2) an die Stelle von B gehängt und A an die Stelle von </w:t>
+      </w:r>
+      <w:r>
+        <w:t>R</w:t>
+      </w:r>
+      <w:r>
+        <w:t>2.</w:t>
+      </w:r>
+    </w:p>
+    <w:p>
+      <w:r>
+        <w:br w:type="page"/>
+      </w:r>
+    </w:p>
     <w:p>
       <w:pPr>
         <w:pStyle w:val="berschrift2"/>
@@ -254,25 +418,538 @@
           <w:lang w:val="en-US"/>
         </w:rPr>
       </w:pPr>
-      <w:proofErr w:type="spellStart"/>
+      <w:r>
+        <w:lastRenderedPageBreak/>
+        <w:t>Doppelt</w:t>
+      </w:r>
+      <w:r>
+        <w:t>e</w:t>
+      </w:r>
       <w:r>
         <w:rPr>
           <w:lang w:val="en-US"/>
         </w:rPr>
+        <w:t xml:space="preserve"> Linksrotation</w:t>
+      </w:r>
+      <w:r>
+        <w:rPr>
+          <w:lang w:val="en-US"/>
+        </w:rPr>
+        <w:t xml:space="preserve"> (Problemsituation links)</w:t>
+      </w:r>
+      <w:r>
+        <w:rPr>
+          <w:lang w:val="en-US"/>
+        </w:rPr>
+        <w:br/>
+      </w:r>
+    </w:p>
+    <w:p>
+      <w:pPr>
+        <w:rPr>
+          <w:lang w:val="en-US"/>
+        </w:rPr>
+      </w:pPr>
+      <w:r>
+        <w:rPr>
+          <w:noProof/>
+        </w:rPr>
+        <w:drawing>
+          <wp:inline distT="0" distB="0" distL="0" distR="0">
+            <wp:extent cx="5713340" cy="1744961"/>
+            <wp:effectExtent l="19050" t="0" r="1660" b="0"/>
+            <wp:docPr id="7" name="Bild 5"/>
+            <wp:cNvGraphicFramePr>
+              <a:graphicFrameLocks xmlns:a="http://schemas.openxmlformats.org/drawingml/2006/main" noChangeAspect="1"/>
+            </wp:cNvGraphicFramePr>
+            <a:graphic xmlns:a="http://schemas.openxmlformats.org/drawingml/2006/main">
+              <a:graphicData uri="http://schemas.openxmlformats.org/drawingml/2006/picture">
+                <pic:pic xmlns:pic="http://schemas.openxmlformats.org/drawingml/2006/picture">
+                  <pic:nvPicPr>
+                    <pic:cNvPr id="0" name="Picture 5"/>
+                    <pic:cNvPicPr>
+                      <a:picLocks noChangeAspect="1" noChangeArrowheads="1"/>
+                    </pic:cNvPicPr>
+                  </pic:nvPicPr>
+                  <pic:blipFill>
+                    <a:blip r:embed="rId8" cstate="print"/>
+                    <a:stretch>
+                      <a:fillRect/>
+                    </a:stretch>
+                  </pic:blipFill>
+                  <pic:spPr bwMode="auto">
+                    <a:xfrm>
+                      <a:off x="0" y="0"/>
+                      <a:ext cx="5713340" cy="1744961"/>
+                    </a:xfrm>
+                    <a:prstGeom prst="rect">
+                      <a:avLst/>
+                    </a:prstGeom>
+                    <a:noFill/>
+                    <a:ln w="9525">
+                      <a:noFill/>
+                      <a:miter lim="800000"/>
+                      <a:headEnd/>
+                      <a:tailEnd/>
+                    </a:ln>
+                  </pic:spPr>
+                </pic:pic>
+              </a:graphicData>
+            </a:graphic>
+          </wp:inline>
+        </w:drawing>
+      </w:r>
+    </w:p>
+    <w:p>
+      <w:pPr>
+        <w:rPr>
+          <w:lang w:val="en-US"/>
+        </w:rPr>
+      </w:pPr>
+      <w:r>
+        <w:t>Die Balance im Knoten A beträgt -2, die Balance von B beträgt 1.</w:t>
+      </w:r>
+      <w:r>
+        <w:br/>
+        <w:t>Zuerst wird der Teilbaum B rechts rotiert und anschließend eine Linksrotation auf den kompletten Teilbaum A angewendet.</w:t>
+      </w:r>
+    </w:p>
+    <w:p>
+      <w:pPr>
+        <w:pStyle w:val="berschrift2"/>
+        <w:rPr>
+          <w:lang w:val="en-US"/>
+        </w:rPr>
+      </w:pPr>
+      <w:r>
+        <w:rPr>
+          <w:lang w:val="en-US"/>
+        </w:rPr>
+        <w:t>Doppelte Rechtsrotation</w:t>
+      </w:r>
+      <w:r>
+        <w:rPr>
+          <w:lang w:val="en-US"/>
+        </w:rPr>
+        <w:t xml:space="preserve"> (Problemsituation rechts)</w:t>
+      </w:r>
+      <w:r>
+        <w:rPr>
+          <w:lang w:val="en-US"/>
+        </w:rPr>
+        <w:br/>
+      </w:r>
+    </w:p>
+    <w:p>
+      <w:pPr>
+        <w:rPr>
+          <w:lang w:val="en-US"/>
+        </w:rPr>
+      </w:pPr>
+      <w:r>
+        <w:rPr>
+          <w:noProof/>
+        </w:rPr>
+        <w:drawing>
+          <wp:inline distT="0" distB="0" distL="0" distR="0">
+            <wp:extent cx="5699110" cy="1665750"/>
+            <wp:effectExtent l="19050" t="0" r="0" b="0"/>
+            <wp:docPr id="8" name="Bild 6"/>
+            <wp:cNvGraphicFramePr>
+              <a:graphicFrameLocks xmlns:a="http://schemas.openxmlformats.org/drawingml/2006/main" noChangeAspect="1"/>
+            </wp:cNvGraphicFramePr>
+            <a:graphic xmlns:a="http://schemas.openxmlformats.org/drawingml/2006/main">
+              <a:graphicData uri="http://schemas.openxmlformats.org/drawingml/2006/picture">
+                <pic:pic xmlns:pic="http://schemas.openxmlformats.org/drawingml/2006/picture">
+                  <pic:nvPicPr>
+                    <pic:cNvPr id="0" name="Picture 6"/>
+                    <pic:cNvPicPr>
+                      <a:picLocks noChangeAspect="1" noChangeArrowheads="1"/>
+                    </pic:cNvPicPr>
+                  </pic:nvPicPr>
+                  <pic:blipFill>
+                    <a:blip r:embed="rId9" cstate="print"/>
+                    <a:stretch>
+                      <a:fillRect/>
+                    </a:stretch>
+                  </pic:blipFill>
+                  <pic:spPr bwMode="auto">
+                    <a:xfrm>
+                      <a:off x="0" y="0"/>
+                      <a:ext cx="5699110" cy="1665750"/>
+                    </a:xfrm>
+                    <a:prstGeom prst="rect">
+                      <a:avLst/>
+                    </a:prstGeom>
+                    <a:noFill/>
+                    <a:ln w="9525">
+                      <a:noFill/>
+                      <a:miter lim="800000"/>
+                      <a:headEnd/>
+                      <a:tailEnd/>
+                    </a:ln>
+                  </pic:spPr>
+                </pic:pic>
+              </a:graphicData>
+            </a:graphic>
+          </wp:inline>
+        </w:drawing>
+      </w:r>
+    </w:p>
+    <w:p>
+      <w:r>
+        <w:t>Die Balance im Knoten A beträgt 2, die Balance von B beträgt -1.</w:t>
+      </w:r>
+      <w:r>
+        <w:br/>
+        <w:t>Zuerst wird der Teilbaum B links rotiert und anschließend eine Rechtsrotation auf den kompletten Teilbaum A angewendet.</w:t>
+      </w:r>
+    </w:p>
+    <w:p>
+      <w:pPr>
+        <w:pStyle w:val="berschrift2"/>
+      </w:pPr>
+      <w:r>
+        <w:t>Löschen</w:t>
+      </w:r>
+    </w:p>
+    <w:p>
+      <w:r>
+        <w:t xml:space="preserve">Beim Löschen sind </w:t>
+      </w:r>
+      <w:r>
+        <w:t>drei</w:t>
+      </w:r>
+      <w:r>
+        <w:t xml:space="preserve"> verschiedene Fälle zu betrachten.</w:t>
+      </w:r>
+      <w:r>
+        <w:br/>
+      </w:r>
+      <w:r>
+        <w:t>1. Der zu löschende Knoten hat keine Blätter</w:t>
+      </w:r>
+    </w:p>
+    <w:p>
+      <w:r>
+        <w:t>Der Knoten wir einfach geleert und es wird den Baum wieder hochgegangen um zu schauen, ob der Baum neu balanciert werden muss.</w:t>
+      </w:r>
+    </w:p>
+    <w:p>
+      <w:r>
+        <w:t>2. Der zu löschende Knoten hat ein Blatt</w:t>
+      </w:r>
+    </w:p>
+    <w:p>
+      <w:r>
+        <w:t>Das einzige Blatt/Kind wird an die Stelle des zu löschenden Knoten gesetzt wodurch dieser aus dem Baum entfällt. Danach wird, wie beim ersten Fall, der Baum wieder hochgegangen um gegebenenfalls en</w:t>
+      </w:r>
+      <w:r>
+        <w:t>t</w:t>
+      </w:r>
+      <w:r>
+        <w:t>standene Dysbalance auszugleichen.</w:t>
+      </w:r>
+    </w:p>
+    <w:p>
+      <w:r>
+        <w:t>3. Der zu löschende Knoten hat zwei Blätter</w:t>
+      </w:r>
+    </w:p>
+    <w:p>
+      <w:r>
+        <w:lastRenderedPageBreak/>
+        <w:t>Hier wird aus den Kindern der nächstbeste Knoten ausgesucht, welcher erst gelöscht wird und dann an die Stelle der ursprünglich zu löschenden Knoten gesetzt wird. Der nächstbeste Knoten ist entweder der Höchste im linken Teilbaum, oder der kleinste im rechten Teilbaum.</w:t>
+      </w:r>
+    </w:p>
+    <w:p>
+      <w:pPr>
+        <w:pStyle w:val="berschrift2"/>
+      </w:pPr>
+      <w:r>
+        <w:rPr>
+          <w:lang w:val="en-US"/>
+        </w:rPr>
         <w:t>Funktionssignaturen</w:t>
       </w:r>
-      <w:proofErr w:type="spellEnd"/>
     </w:p>
     <w:p>
       <w:pPr>
         <w:pStyle w:val="Untertitel"/>
         <w:rPr>
-          <w:sz w:val="20"/>
-          <w:szCs w:val="20"/>
+          <w:rFonts w:ascii="Courier New" w:hAnsi="Courier New" w:cs="Courier New"/>
+          <w:i w:val="0"/>
+          <w:color w:val="000000"/>
+          <w:sz w:val="22"/>
+          <w:szCs w:val="22"/>
+          <w:shd w:val="clear" w:color="auto" w:fill="FFFFFF"/>
         </w:rPr>
       </w:pPr>
       <w:bookmarkStart w:id="0" w:name="_GoBack"/>
       <w:bookmarkEnd w:id="0"/>
+      <w:r>
+        <w:rPr>
+          <w:rFonts w:ascii="Courier New" w:hAnsi="Courier New" w:cs="Courier New"/>
+          <w:i w:val="0"/>
+          <w:color w:val="000000"/>
+          <w:sz w:val="22"/>
+          <w:szCs w:val="22"/>
+          <w:shd w:val="clear" w:color="auto" w:fill="FFFFFF"/>
+        </w:rPr>
+        <w:t>e</w:t>
+      </w:r>
+      <w:r>
+        <w:rPr>
+          <w:rFonts w:ascii="Courier New" w:hAnsi="Courier New" w:cs="Courier New"/>
+          <w:i w:val="0"/>
+          <w:color w:val="000000"/>
+          <w:sz w:val="22"/>
+          <w:szCs w:val="22"/>
+          <w:shd w:val="clear" w:color="auto" w:fill="FFFFFF"/>
+        </w:rPr>
+        <w:t>infuegen</w:t>
+      </w:r>
+      <w:r>
+        <w:rPr>
+          <w:rFonts w:ascii="Courier New" w:hAnsi="Courier New" w:cs="Courier New"/>
+          <w:i w:val="0"/>
+          <w:color w:val="000000"/>
+          <w:sz w:val="22"/>
+          <w:szCs w:val="22"/>
+          <w:shd w:val="clear" w:color="auto" w:fill="FFFFFF"/>
+        </w:rPr>
+        <w:t>: AVL x VAL -&gt; AVL</w:t>
+      </w:r>
+    </w:p>
+    <w:p>
+      <w:pPr>
+        <w:pStyle w:val="Untertitel"/>
+        <w:rPr>
+          <w:rFonts w:ascii="Courier New" w:hAnsi="Courier New" w:cs="Courier New"/>
+          <w:i w:val="0"/>
+          <w:color w:val="000000"/>
+          <w:sz w:val="22"/>
+          <w:szCs w:val="22"/>
+          <w:shd w:val="clear" w:color="auto" w:fill="FFFFFF"/>
+        </w:rPr>
+      </w:pPr>
+      <w:r>
+        <w:rPr>
+          <w:rFonts w:ascii="Courier New" w:hAnsi="Courier New" w:cs="Courier New"/>
+          <w:i w:val="0"/>
+          <w:color w:val="000000"/>
+          <w:sz w:val="22"/>
+          <w:szCs w:val="22"/>
+          <w:shd w:val="clear" w:color="auto" w:fill="FFFFFF"/>
+        </w:rPr>
+        <w:t>l</w:t>
+      </w:r>
+      <w:r>
+        <w:rPr>
+          <w:rFonts w:ascii="Courier New" w:hAnsi="Courier New" w:cs="Courier New"/>
+          <w:i w:val="0"/>
+          <w:color w:val="000000"/>
+          <w:sz w:val="22"/>
+          <w:szCs w:val="22"/>
+          <w:shd w:val="clear" w:color="auto" w:fill="FFFFFF"/>
+        </w:rPr>
+        <w:t>oeschen</w:t>
+      </w:r>
+      <w:r>
+        <w:rPr>
+          <w:rFonts w:ascii="Courier New" w:hAnsi="Courier New" w:cs="Courier New"/>
+          <w:i w:val="0"/>
+          <w:color w:val="000000"/>
+          <w:sz w:val="22"/>
+          <w:szCs w:val="22"/>
+          <w:shd w:val="clear" w:color="auto" w:fill="FFFFFF"/>
+        </w:rPr>
+        <w:t>: AVL x VAL -&gt; AVL</w:t>
+      </w:r>
+    </w:p>
+    <w:p>
+      <w:pPr>
+        <w:pStyle w:val="Untertitel"/>
+        <w:rPr>
+          <w:rFonts w:ascii="Courier New" w:hAnsi="Courier New" w:cs="Courier New"/>
+          <w:i w:val="0"/>
+          <w:color w:val="000000"/>
+          <w:sz w:val="22"/>
+          <w:szCs w:val="22"/>
+          <w:shd w:val="clear" w:color="auto" w:fill="FFFFFF"/>
+        </w:rPr>
+      </w:pPr>
+      <w:r>
+        <w:rPr>
+          <w:rFonts w:ascii="Courier New" w:hAnsi="Courier New" w:cs="Courier New"/>
+          <w:i w:val="0"/>
+          <w:color w:val="000000"/>
+          <w:sz w:val="22"/>
+          <w:szCs w:val="22"/>
+          <w:shd w:val="clear" w:color="auto" w:fill="FFFFFF"/>
+        </w:rPr>
+        <w:t>l</w:t>
+      </w:r>
+      <w:r>
+        <w:rPr>
+          <w:rFonts w:ascii="Courier New" w:hAnsi="Courier New" w:cs="Courier New"/>
+          <w:i w:val="0"/>
+          <w:color w:val="000000"/>
+          <w:sz w:val="22"/>
+          <w:szCs w:val="22"/>
+          <w:shd w:val="clear" w:color="auto" w:fill="FFFFFF"/>
+        </w:rPr>
+        <w:t>inksRotation</w:t>
+      </w:r>
+      <w:r>
+        <w:rPr>
+          <w:rFonts w:ascii="Courier New" w:hAnsi="Courier New" w:cs="Courier New"/>
+          <w:i w:val="0"/>
+          <w:color w:val="000000"/>
+          <w:sz w:val="22"/>
+          <w:szCs w:val="22"/>
+          <w:shd w:val="clear" w:color="auto" w:fill="FFFFFF"/>
+        </w:rPr>
+        <w:t>: AVL -&gt; AVL</w:t>
+      </w:r>
+    </w:p>
+    <w:p>
+      <w:pPr>
+        <w:pStyle w:val="Untertitel"/>
+        <w:rPr>
+          <w:rFonts w:ascii="Courier New" w:hAnsi="Courier New" w:cs="Courier New"/>
+          <w:i w:val="0"/>
+          <w:color w:val="000000"/>
+          <w:sz w:val="22"/>
+          <w:szCs w:val="22"/>
+          <w:shd w:val="clear" w:color="auto" w:fill="FFFFFF"/>
+        </w:rPr>
+      </w:pPr>
+      <w:r>
+        <w:rPr>
+          <w:rFonts w:ascii="Courier New" w:hAnsi="Courier New" w:cs="Courier New"/>
+          <w:i w:val="0"/>
+          <w:color w:val="000000"/>
+          <w:sz w:val="22"/>
+          <w:szCs w:val="22"/>
+          <w:shd w:val="clear" w:color="auto" w:fill="FFFFFF"/>
+        </w:rPr>
+        <w:t>r</w:t>
+      </w:r>
+      <w:r>
+        <w:rPr>
+          <w:rFonts w:ascii="Courier New" w:hAnsi="Courier New" w:cs="Courier New"/>
+          <w:i w:val="0"/>
+          <w:color w:val="000000"/>
+          <w:sz w:val="22"/>
+          <w:szCs w:val="22"/>
+          <w:shd w:val="clear" w:color="auto" w:fill="FFFFFF"/>
+        </w:rPr>
+        <w:t>echtsRotation</w:t>
+      </w:r>
+      <w:r>
+        <w:rPr>
+          <w:rFonts w:ascii="Courier New" w:hAnsi="Courier New" w:cs="Courier New"/>
+          <w:i w:val="0"/>
+          <w:color w:val="000000"/>
+          <w:sz w:val="22"/>
+          <w:szCs w:val="22"/>
+          <w:shd w:val="clear" w:color="auto" w:fill="FFFFFF"/>
+        </w:rPr>
+        <w:t>: AVL -&gt; AVL</w:t>
+      </w:r>
+    </w:p>
+    <w:p>
+      <w:pPr>
+        <w:pStyle w:val="Untertitel"/>
+        <w:rPr>
+          <w:rFonts w:ascii="Courier New" w:hAnsi="Courier New" w:cs="Courier New"/>
+          <w:i w:val="0"/>
+          <w:color w:val="000000"/>
+          <w:sz w:val="22"/>
+          <w:szCs w:val="22"/>
+          <w:shd w:val="clear" w:color="auto" w:fill="FFFFFF"/>
+        </w:rPr>
+      </w:pPr>
+      <w:r>
+        <w:rPr>
+          <w:rFonts w:ascii="Courier New" w:hAnsi="Courier New" w:cs="Courier New"/>
+          <w:i w:val="0"/>
+          <w:color w:val="000000"/>
+          <w:sz w:val="22"/>
+          <w:szCs w:val="22"/>
+          <w:shd w:val="clear" w:color="auto" w:fill="FFFFFF"/>
+        </w:rPr>
+        <w:t>d</w:t>
+      </w:r>
+      <w:r>
+        <w:rPr>
+          <w:rFonts w:ascii="Courier New" w:hAnsi="Courier New" w:cs="Courier New"/>
+          <w:i w:val="0"/>
+          <w:color w:val="000000"/>
+          <w:sz w:val="22"/>
+          <w:szCs w:val="22"/>
+          <w:shd w:val="clear" w:color="auto" w:fill="FFFFFF"/>
+        </w:rPr>
+        <w:t>oppeltLinksRotation</w:t>
+      </w:r>
+      <w:r>
+        <w:rPr>
+          <w:rFonts w:ascii="Courier New" w:hAnsi="Courier New" w:cs="Courier New"/>
+          <w:i w:val="0"/>
+          <w:color w:val="000000"/>
+          <w:sz w:val="22"/>
+          <w:szCs w:val="22"/>
+          <w:shd w:val="clear" w:color="auto" w:fill="FFFFFF"/>
+        </w:rPr>
+        <w:t>: AVL -&gt; AVL</w:t>
+      </w:r>
+    </w:p>
+    <w:p>
+      <w:pPr>
+        <w:pStyle w:val="Untertitel"/>
+        <w:rPr>
+          <w:rFonts w:ascii="Courier New" w:hAnsi="Courier New" w:cs="Courier New"/>
+          <w:i w:val="0"/>
+          <w:color w:val="000000"/>
+          <w:sz w:val="22"/>
+          <w:szCs w:val="22"/>
+          <w:shd w:val="clear" w:color="auto" w:fill="FFFFFF"/>
+        </w:rPr>
+      </w:pPr>
+      <w:r>
+        <w:rPr>
+          <w:rFonts w:ascii="Courier New" w:hAnsi="Courier New" w:cs="Courier New"/>
+          <w:i w:val="0"/>
+          <w:color w:val="000000"/>
+          <w:sz w:val="22"/>
+          <w:szCs w:val="22"/>
+          <w:shd w:val="clear" w:color="auto" w:fill="FFFFFF"/>
+        </w:rPr>
+        <w:t>d</w:t>
+      </w:r>
+      <w:r>
+        <w:rPr>
+          <w:rFonts w:ascii="Courier New" w:hAnsi="Courier New" w:cs="Courier New"/>
+          <w:i w:val="0"/>
+          <w:color w:val="000000"/>
+          <w:sz w:val="22"/>
+          <w:szCs w:val="22"/>
+          <w:shd w:val="clear" w:color="auto" w:fill="FFFFFF"/>
+        </w:rPr>
+        <w:t>oppeltRechtsRotation</w:t>
+      </w:r>
+      <w:r>
+        <w:rPr>
+          <w:rFonts w:ascii="Courier New" w:hAnsi="Courier New" w:cs="Courier New"/>
+          <w:i w:val="0"/>
+          <w:color w:val="000000"/>
+          <w:sz w:val="22"/>
+          <w:szCs w:val="22"/>
+          <w:shd w:val="clear" w:color="auto" w:fill="FFFFFF"/>
+        </w:rPr>
+        <w:t>: AVL -&gt; AVL</w:t>
+      </w:r>
     </w:p>
     <w:sectPr>
       <w:pgSz w:w="11906" w:h="16838"/>
@@ -285,7 +962,7 @@
 </file>
 
 <file path=word/numbering.xml><?xml version="1.0" encoding="utf-8"?>
-<w:numbering xmlns:wpc="http://schemas.microsoft.com/office/word/2010/wordprocessingCanvas" xmlns:mc="http://schemas.openxmlformats.org/markup-compatibility/2006" xmlns:o="urn:schemas-microsoft-com:office:office" xmlns:r="http://schemas.openxmlformats.org/officeDocument/2006/relationships" xmlns:m="http://schemas.openxmlformats.org/officeDocument/2006/math" xmlns:v="urn:schemas-microsoft-com:vml" xmlns:wp14="http://schemas.microsoft.com/office/word/2010/wordprocessingDrawing" xmlns:wp="http://schemas.openxmlformats.org/drawingml/2006/wordprocessingDrawing" xmlns:w10="urn:schemas-microsoft-com:office:word" xmlns:w="http://schemas.openxmlformats.org/wordprocessingml/2006/main" xmlns:w14="http://schemas.microsoft.com/office/word/2010/wordml" xmlns:wpg="http://schemas.microsoft.com/office/word/2010/wordprocessingGroup" xmlns:wpi="http://schemas.microsoft.com/office/word/2010/wordprocessingInk" xmlns:wne="http://schemas.microsoft.com/office/word/2006/wordml" xmlns:wps="http://schemas.microsoft.com/office/word/2010/wordprocessingShape" mc:Ignorable="w14 wp14">
+<w:numbering xmlns:ve="http://schemas.openxmlformats.org/markup-compatibility/2006" xmlns:o="urn:schemas-microsoft-com:office:office" xmlns:r="http://schemas.openxmlformats.org/officeDocument/2006/relationships" xmlns:m="http://schemas.openxmlformats.org/officeDocument/2006/math" xmlns:v="urn:schemas-microsoft-com:vml" xmlns:wp="http://schemas.openxmlformats.org/drawingml/2006/wordprocessingDrawing" xmlns:w10="urn:schemas-microsoft-com:office:word" xmlns:w="http://schemas.openxmlformats.org/wordprocessingml/2006/main" xmlns:wne="http://schemas.microsoft.com/office/word/2006/wordml">
   <w:abstractNum w:abstractNumId="0">
     <w:nsid w:val="057876CC"/>
     <w:multiLevelType w:val="multilevel"/>
@@ -595,7 +1272,7 @@
       <w:lvlText w:val="%1."/>
       <w:lvlJc w:val="left"/>
       <w:pPr>
-        <w:ind w:left="720" w:hanging="360"/>
+        <w:ind w:left="360" w:hanging="360"/>
       </w:pPr>
       <w:rPr>
         <w:rFonts w:hint="default"/>
@@ -607,7 +1284,7 @@
       <w:lvlText w:val="%2."/>
       <w:lvlJc w:val="left"/>
       <w:pPr>
-        <w:ind w:left="1440" w:hanging="360"/>
+        <w:ind w:left="1080" w:hanging="360"/>
       </w:pPr>
     </w:lvl>
     <w:lvl w:ilvl="2" w:tplc="0407001B" w:tentative="1">
@@ -616,7 +1293,7 @@
       <w:lvlText w:val="%3."/>
       <w:lvlJc w:val="right"/>
       <w:pPr>
-        <w:ind w:left="2160" w:hanging="180"/>
+        <w:ind w:left="1800" w:hanging="180"/>
       </w:pPr>
     </w:lvl>
     <w:lvl w:ilvl="3" w:tplc="0407000F" w:tentative="1">
@@ -625,7 +1302,7 @@
       <w:lvlText w:val="%4."/>
       <w:lvlJc w:val="left"/>
       <w:pPr>
-        <w:ind w:left="2880" w:hanging="360"/>
+        <w:ind w:left="2520" w:hanging="360"/>
       </w:pPr>
     </w:lvl>
     <w:lvl w:ilvl="4" w:tplc="04070019" w:tentative="1">
@@ -634,7 +1311,7 @@
       <w:lvlText w:val="%5."/>
       <w:lvlJc w:val="left"/>
       <w:pPr>
-        <w:ind w:left="3600" w:hanging="360"/>
+        <w:ind w:left="3240" w:hanging="360"/>
       </w:pPr>
     </w:lvl>
     <w:lvl w:ilvl="5" w:tplc="0407001B" w:tentative="1">
@@ -643,7 +1320,7 @@
       <w:lvlText w:val="%6."/>
       <w:lvlJc w:val="right"/>
       <w:pPr>
-        <w:ind w:left="4320" w:hanging="180"/>
+        <w:ind w:left="3960" w:hanging="180"/>
       </w:pPr>
     </w:lvl>
     <w:lvl w:ilvl="6" w:tplc="0407000F" w:tentative="1">
@@ -652,7 +1329,7 @@
       <w:lvlText w:val="%7."/>
       <w:lvlJc w:val="left"/>
       <w:pPr>
-        <w:ind w:left="5040" w:hanging="360"/>
+        <w:ind w:left="4680" w:hanging="360"/>
       </w:pPr>
     </w:lvl>
     <w:lvl w:ilvl="7" w:tplc="04070019" w:tentative="1">
@@ -661,7 +1338,7 @@
       <w:lvlText w:val="%8."/>
       <w:lvlJc w:val="left"/>
       <w:pPr>
-        <w:ind w:left="5760" w:hanging="360"/>
+        <w:ind w:left="5400" w:hanging="360"/>
       </w:pPr>
     </w:lvl>
     <w:lvl w:ilvl="8" w:tplc="0407001B" w:tentative="1">
@@ -670,7 +1347,7 @@
       <w:lvlText w:val="%9."/>
       <w:lvlJc w:val="right"/>
       <w:pPr>
-        <w:ind w:left="6480" w:hanging="180"/>
+        <w:ind w:left="6120" w:hanging="180"/>
       </w:pPr>
     </w:lvl>
   </w:abstractNum>
@@ -687,7 +1364,7 @@
 </file>
 
 <file path=word/styles.xml><?xml version="1.0" encoding="utf-8"?>
-<w:styles xmlns:mc="http://schemas.openxmlformats.org/markup-compatibility/2006" xmlns:r="http://schemas.openxmlformats.org/officeDocument/2006/relationships" xmlns:w="http://schemas.openxmlformats.org/wordprocessingml/2006/main" xmlns:w14="http://schemas.microsoft.com/office/word/2010/wordml" mc:Ignorable="w14">
+<w:styles xmlns:r="http://schemas.openxmlformats.org/officeDocument/2006/relationships" xmlns:w="http://schemas.openxmlformats.org/wordprocessingml/2006/main">
   <w:docDefaults>
     <w:rPrDefault>
       <w:rPr>
@@ -845,6 +1522,7 @@
   <w:style w:type="paragraph" w:default="1" w:styleId="Standard">
     <w:name w:val="Normal"/>
     <w:qFormat/>
+    <w:rsid w:val="00D86010"/>
   </w:style>
   <w:style w:type="paragraph" w:styleId="berschrift1">
     <w:name w:val="heading 1"/>
@@ -977,6 +1655,7 @@
     <w:uiPriority w:val="99"/>
     <w:semiHidden/>
     <w:unhideWhenUsed/>
+    <w:qFormat/>
     <w:tblPr>
       <w:tblInd w:w="0" w:type="dxa"/>
       <w:tblCellMar>
@@ -1216,6 +1895,36 @@
       <w:spacing w:val="15"/>
       <w:sz w:val="24"/>
       <w:szCs w:val="24"/>
+    </w:rPr>
+  </w:style>
+  <w:style w:type="paragraph" w:styleId="Sprechblasentext">
+    <w:name w:val="Balloon Text"/>
+    <w:basedOn w:val="Standard"/>
+    <w:link w:val="SprechblasentextZchn"/>
+    <w:uiPriority w:val="99"/>
+    <w:semiHidden/>
+    <w:unhideWhenUsed/>
+    <w:rsid w:val="00143D5F"/>
+    <w:pPr>
+      <w:spacing w:after="0" w:line="240" w:lineRule="auto"/>
+    </w:pPr>
+    <w:rPr>
+      <w:rFonts w:ascii="Tahoma" w:hAnsi="Tahoma" w:cs="Tahoma"/>
+      <w:sz w:val="16"/>
+      <w:szCs w:val="16"/>
+    </w:rPr>
+  </w:style>
+  <w:style w:type="character" w:customStyle="1" w:styleId="SprechblasentextZchn">
+    <w:name w:val="Sprechblasentext Zchn"/>
+    <w:basedOn w:val="Absatz-Standardschriftart"/>
+    <w:link w:val="Sprechblasentext"/>
+    <w:uiPriority w:val="99"/>
+    <w:semiHidden/>
+    <w:rsid w:val="00143D5F"/>
+    <w:rPr>
+      <w:rFonts w:ascii="Tahoma" w:hAnsi="Tahoma" w:cs="Tahoma"/>
+      <w:sz w:val="16"/>
+      <w:szCs w:val="16"/>
     </w:rPr>
   </w:style>
 </w:styles>

</xml_diff>